<commit_message>
add non topic specific notes
</commit_message>
<xml_diff>
--- a/Deflection_and_Particle_Accelerators.docx
+++ b/Deflection_and_Particle_Accelerators.docx
@@ -1655,25 +1655,7 @@
           <w:szCs w:val="19"/>
           <w:lang w:val="en-US"/>
         </w:rPr>
-        <w:t xml:space="preserve">Note there is still an initial </w:t>
-      </w:r>
-      <w:proofErr w:type="spellStart"/>
-      <w:r>
-        <w:rPr>
-          <w:sz w:val="19"/>
-          <w:szCs w:val="19"/>
-          <w:lang w:val="en-US"/>
-        </w:rPr>
-        <w:t>Ek</w:t>
-      </w:r>
-      <w:proofErr w:type="spellEnd"/>
-      <w:r>
-        <w:rPr>
-          <w:sz w:val="19"/>
-          <w:szCs w:val="19"/>
-          <w:lang w:val="en-US"/>
-        </w:rPr>
-        <w:t xml:space="preserve"> due to the horizontal velocity</w:t>
+        <w:t>Note there is still an initial Ek due to the horizontal velocity</w:t>
       </w:r>
     </w:p>
     <w:p>
@@ -1692,18 +1674,8 @@
           <w:szCs w:val="19"/>
           <w:lang w:val="en-US"/>
         </w:rPr>
-        <w:t xml:space="preserve">F = </w:t>
-      </w:r>
-      <w:proofErr w:type="spellStart"/>
-      <w:r>
-        <w:rPr>
-          <w:sz w:val="19"/>
-          <w:szCs w:val="19"/>
-          <w:lang w:val="en-US"/>
-        </w:rPr>
-        <w:t>qE</w:t>
-      </w:r>
-      <w:proofErr w:type="spellEnd"/>
+        <w:t>F = qE</w:t>
+      </w:r>
       <w:r>
         <w:rPr>
           <w:sz w:val="19"/>
@@ -1770,25 +1742,7 @@
           <w:szCs w:val="19"/>
           <w:lang w:val="en-US"/>
         </w:rPr>
-        <w:t xml:space="preserve">F = </w:t>
-      </w:r>
-      <w:proofErr w:type="spellStart"/>
-      <w:r>
-        <w:rPr>
-          <w:sz w:val="19"/>
-          <w:szCs w:val="19"/>
-          <w:lang w:val="en-US"/>
-        </w:rPr>
-        <w:t>qvB</w:t>
-      </w:r>
-      <w:proofErr w:type="spellEnd"/>
-      <w:r>
-        <w:rPr>
-          <w:sz w:val="19"/>
-          <w:szCs w:val="19"/>
-          <w:lang w:val="en-US"/>
-        </w:rPr>
-        <w:t xml:space="preserve"> Sin(</w:t>
+        <w:t>F = qvB Sin(</w:t>
       </w:r>
       <w:r>
         <w:rPr>
@@ -2222,14 +2176,7 @@
               <w:rFonts w:ascii="Cambria Math" w:hAnsi="Cambria Math"/>
               <w:noProof/>
             </w:rPr>
-            <m:t>)</m:t>
-          </m:r>
-          <m:r>
-            <w:rPr>
-              <w:rFonts w:ascii="Cambria Math" w:hAnsi="Cambria Math"/>
-              <w:noProof/>
-            </w:rPr>
-            <m:t xml:space="preserve">, </m:t>
+            <m:t xml:space="preserve">), </m:t>
           </m:r>
           <m:f>
             <m:fPr>
@@ -2330,14 +2277,7 @@
               <w:rFonts w:ascii="Cambria Math" w:hAnsi="Cambria Math"/>
               <w:noProof/>
             </w:rPr>
-            <m:t>Cos</m:t>
-          </m:r>
-          <m:r>
-            <w:rPr>
-              <w:rFonts w:ascii="Cambria Math" w:hAnsi="Cambria Math"/>
-              <w:noProof/>
-            </w:rPr>
-            <m:t>(</m:t>
+            <m:t>Cos(</m:t>
           </m:r>
           <m:f>
             <m:fPr>
@@ -2426,15 +2366,7 @@
         <w:rPr>
           <w:noProof/>
         </w:rPr>
-        <w:t>The circular motion is a result of eigenvectors of a rotation matrix as the magnetic field is a rotating plane and thus th</w:t>
-      </w:r>
-      <w:bookmarkStart w:id="0" w:name="_GoBack"/>
-      <w:bookmarkEnd w:id="0"/>
-      <w:r>
-        <w:rPr>
-          <w:noProof/>
-        </w:rPr>
-        <w:t>e field does no work on the moving charge.</w:t>
+        <w:t>The circular motion is a result of eigenvectors of a rotation matrix as the magnetic field is a rotating plane and thus the field does no work on the moving charge.</w:t>
       </w:r>
     </w:p>
     <w:p>
@@ -2529,7 +2461,23 @@
           <w:szCs w:val="19"/>
           <w:lang w:val="en-US"/>
         </w:rPr>
-        <w:t>vacuum (to avoid unintended collisions)</w:t>
+        <w:t>vacuum (to avoid unintended collisions</w:t>
+      </w:r>
+      <w:r>
+        <w:rPr>
+          <w:sz w:val="19"/>
+          <w:szCs w:val="19"/>
+          <w:lang w:val="en-US"/>
+        </w:rPr>
+        <w:t>/ interaction with air particles</w:t>
+      </w:r>
+      <w:r>
+        <w:rPr>
+          <w:sz w:val="19"/>
+          <w:szCs w:val="19"/>
+          <w:lang w:val="en-US"/>
+        </w:rPr>
+        <w:t>)</w:t>
       </w:r>
       <w:r>
         <w:rPr>
@@ -2546,6 +2494,14 @@
           <w:lang w:val="en-US"/>
         </w:rPr>
         <w:t xml:space="preserve"> May collide particles (multiple loops to increase speed, which increases relativistic mass which weakens repulsive force) or be used to study radiation. Sends data to scientists globally.</w:t>
+      </w:r>
+      <w:r>
+        <w:rPr>
+          <w:sz w:val="19"/>
+          <w:szCs w:val="19"/>
+          <w:lang w:val="en-US"/>
+        </w:rPr>
+        <w:t xml:space="preserve"> Max energy of around 6.5 Tev</w:t>
       </w:r>
     </w:p>
     <w:p>
@@ -2763,25 +2719,7 @@
           <w:szCs w:val="19"/>
           <w:lang w:val="en-US"/>
         </w:rPr>
-        <w:t xml:space="preserve">frequency of </w:t>
-      </w:r>
-      <w:proofErr w:type="spellStart"/>
-      <w:r>
-        <w:rPr>
-          <w:sz w:val="19"/>
-          <w:szCs w:val="19"/>
-          <w:lang w:val="en-US"/>
-        </w:rPr>
-        <w:t>a.c</w:t>
-      </w:r>
-      <w:proofErr w:type="spellEnd"/>
-      <w:r>
-        <w:rPr>
-          <w:sz w:val="19"/>
-          <w:szCs w:val="19"/>
-          <w:lang w:val="en-US"/>
-        </w:rPr>
-        <w:t xml:space="preserve"> supply and thus </w:t>
+        <w:t xml:space="preserve">frequency of a.c supply and thus </w:t>
       </w:r>
       <w:r>
         <w:rPr>
@@ -3100,73 +3038,6 @@
       </w:pPr>
       <w:r>
         <w:rPr>
-          <w:b/>
-          <w:bCs/>
-          <w:noProof/>
-          <w:color w:val="FF0000"/>
-          <w:sz w:val="19"/>
-          <w:szCs w:val="19"/>
-          <w:lang w:val="en-US"/>
-        </w:rPr>
-        <w:drawing>
-          <wp:anchor distT="0" distB="0" distL="114300" distR="114300" simplePos="0" relativeHeight="251665408" behindDoc="0" locked="0" layoutInCell="1" allowOverlap="1" wp14:anchorId="38C9E152" wp14:editId="45A8C7D8">
-            <wp:simplePos x="0" y="0"/>
-            <wp:positionH relativeFrom="page">
-              <wp:posOffset>6179185</wp:posOffset>
-            </wp:positionH>
-            <wp:positionV relativeFrom="page">
-              <wp:posOffset>7125335</wp:posOffset>
-            </wp:positionV>
-            <wp:extent cx="1189990" cy="1457325"/>
-            <wp:effectExtent l="0" t="318" r="0" b="0"/>
-            <wp:wrapSquare wrapText="bothSides"/>
-            <wp:docPr id="6" name="Picture 6" descr="A close up of text on a white background&#10;&#10;Description automatically generated"/>
-            <wp:cNvGraphicFramePr>
-              <a:graphicFrameLocks xmlns:a="http://schemas.openxmlformats.org/drawingml/2006/main" noChangeAspect="1"/>
-            </wp:cNvGraphicFramePr>
-            <a:graphic xmlns:a="http://schemas.openxmlformats.org/drawingml/2006/main">
-              <a:graphicData uri="http://schemas.openxmlformats.org/drawingml/2006/picture">
-                <pic:pic xmlns:pic="http://schemas.openxmlformats.org/drawingml/2006/picture">
-                  <pic:nvPicPr>
-                    <pic:cNvPr id="6" name="IMG_20200303_235036.jpg"/>
-                    <pic:cNvPicPr/>
-                  </pic:nvPicPr>
-                  <pic:blipFill rotWithShape="1">
-                    <a:blip r:embed="rId12" cstate="print">
-                      <a:extLst>
-                        <a:ext uri="{28A0092B-C50C-407E-A947-70E740481C1C}">
-                          <a14:useLocalDpi xmlns:a14="http://schemas.microsoft.com/office/drawing/2010/main" val="0"/>
-                        </a:ext>
-                      </a:extLst>
-                    </a:blip>
-                    <a:srcRect l="33228" t="30388" r="37055" b="21109"/>
-                    <a:stretch/>
-                  </pic:blipFill>
-                  <pic:spPr bwMode="auto">
-                    <a:xfrm rot="5400000">
-                      <a:off x="0" y="0"/>
-                      <a:ext cx="1189990" cy="1457325"/>
-                    </a:xfrm>
-                    <a:prstGeom prst="rect">
-                      <a:avLst/>
-                    </a:prstGeom>
-                    <a:ln>
-                      <a:noFill/>
-                    </a:ln>
-                    <a:extLst>
-                      <a:ext uri="{53640926-AAD7-44D8-BBD7-CCE9431645EC}">
-                        <a14:shadowObscured xmlns:a14="http://schemas.microsoft.com/office/drawing/2010/main"/>
-                      </a:ext>
-                    </a:extLst>
-                  </pic:spPr>
-                </pic:pic>
-              </a:graphicData>
-            </a:graphic>
-          </wp:anchor>
-        </w:drawing>
-      </w:r>
-      <w:r>
-        <w:rPr>
           <w:color w:val="000000" w:themeColor="text1"/>
           <w:sz w:val="19"/>
           <w:szCs w:val="19"/>
@@ -3217,27 +3088,7 @@
           <w:szCs w:val="19"/>
           <w:lang w:val="en-US"/>
         </w:rPr>
-        <w:t xml:space="preserve">They can continue to gain </w:t>
-      </w:r>
-      <w:proofErr w:type="spellStart"/>
-      <w:r>
-        <w:rPr>
-          <w:color w:val="000000" w:themeColor="text1"/>
-          <w:sz w:val="19"/>
-          <w:szCs w:val="19"/>
-          <w:lang w:val="en-US"/>
-        </w:rPr>
-        <w:t>Ek</w:t>
-      </w:r>
-      <w:proofErr w:type="spellEnd"/>
-      <w:r>
-        <w:rPr>
-          <w:color w:val="000000" w:themeColor="text1"/>
-          <w:sz w:val="19"/>
-          <w:szCs w:val="19"/>
-          <w:lang w:val="en-US"/>
-        </w:rPr>
-        <w:t xml:space="preserve"> but not v as their m increases, where</w:t>
+        <w:t>They can continue to gain Ek but not v as their m increases, where</w:t>
       </w:r>
       <w:r>
         <w:rPr>
@@ -3692,6 +3543,15 @@
             </m:r>
           </m:den>
         </m:f>
+        <m:r>
+          <w:rPr>
+            <w:rFonts w:ascii="Cambria Math" w:eastAsiaTheme="minorEastAsia" w:hAnsi="Cambria Math"/>
+            <w:sz w:val="19"/>
+            <w:szCs w:val="19"/>
+            <w:lang w:val="en-US"/>
+          </w:rPr>
+          <m:t xml:space="preserve"> = hf</m:t>
+        </m:r>
       </m:oMath>
       <w:r>
         <w:rPr>
@@ -4089,6 +3949,75 @@
         <w:ind w:left="-1134" w:right="-1134"/>
         <w:rPr>
           <w:rFonts w:eastAsiaTheme="minorEastAsia"/>
+          <w:sz w:val="19"/>
+          <w:szCs w:val="19"/>
+          <w:lang w:val="en-US"/>
+        </w:rPr>
+      </w:pPr>
+      <w:r>
+        <w:rPr>
+          <w:rFonts w:eastAsiaTheme="minorEastAsia"/>
+          <w:sz w:val="19"/>
+          <w:szCs w:val="19"/>
+          <w:lang w:val="en-US"/>
+        </w:rPr>
+        <w:t xml:space="preserve">2hf = </w:t>
+      </w:r>
+      <m:oMath>
+        <m:sSup>
+          <m:sSupPr>
+            <m:ctrlPr>
+              <w:rPr>
+                <w:rFonts w:ascii="Cambria Math" w:eastAsiaTheme="minorEastAsia" w:hAnsi="Cambria Math"/>
+                <w:i/>
+                <w:sz w:val="19"/>
+                <w:szCs w:val="19"/>
+                <w:lang w:val="en-US"/>
+              </w:rPr>
+            </m:ctrlPr>
+          </m:sSupPr>
+          <m:e>
+            <m:r>
+              <w:rPr>
+                <w:rFonts w:ascii="Cambria Math" w:eastAsiaTheme="minorEastAsia" w:hAnsi="Cambria Math"/>
+                <w:sz w:val="19"/>
+                <w:szCs w:val="19"/>
+                <w:lang w:val="en-US"/>
+              </w:rPr>
+              <m:t>2m</m:t>
+            </m:r>
+            <m:r>
+              <w:rPr>
+                <w:rFonts w:ascii="Cambria Math" w:eastAsiaTheme="minorEastAsia" w:hAnsi="Cambria Math"/>
+                <w:sz w:val="19"/>
+                <w:szCs w:val="19"/>
+                <w:lang w:val="en-US"/>
+              </w:rPr>
+              <m:t>c</m:t>
+            </m:r>
+          </m:e>
+          <m:sup>
+            <m:r>
+              <w:rPr>
+                <w:rFonts w:ascii="Cambria Math" w:eastAsiaTheme="minorEastAsia" w:hAnsi="Cambria Math"/>
+                <w:sz w:val="19"/>
+                <w:szCs w:val="19"/>
+                <w:lang w:val="en-US"/>
+              </w:rPr>
+              <m:t>2</m:t>
+            </m:r>
+          </m:sup>
+        </m:sSup>
+      </m:oMath>
+      <w:bookmarkStart w:id="0" w:name="_GoBack"/>
+      <w:bookmarkEnd w:id="0"/>
+    </w:p>
+    <w:p>
+      <w:pPr>
+        <w:spacing w:after="100" w:line="216" w:lineRule="auto"/>
+        <w:ind w:left="-1134" w:right="-1134"/>
+        <w:rPr>
+          <w:rFonts w:eastAsiaTheme="minorEastAsia"/>
           <w:b/>
           <w:bCs/>
           <w:sz w:val="19"/>
@@ -4237,6 +4166,73 @@
       </w:pPr>
       <w:r>
         <w:rPr>
+          <w:b/>
+          <w:bCs/>
+          <w:noProof/>
+          <w:color w:val="FF0000"/>
+          <w:sz w:val="19"/>
+          <w:szCs w:val="19"/>
+          <w:lang w:val="en-US"/>
+        </w:rPr>
+        <w:drawing>
+          <wp:anchor distT="0" distB="0" distL="114300" distR="114300" simplePos="0" relativeHeight="251665408" behindDoc="0" locked="0" layoutInCell="1" allowOverlap="1" wp14:anchorId="38C9E152" wp14:editId="5702CA11">
+            <wp:simplePos x="0" y="0"/>
+            <wp:positionH relativeFrom="page">
+              <wp:posOffset>5768975</wp:posOffset>
+            </wp:positionH>
+            <wp:positionV relativeFrom="margin">
+              <wp:align>center</wp:align>
+            </wp:positionV>
+            <wp:extent cx="1189990" cy="1457325"/>
+            <wp:effectExtent l="0" t="318" r="0" b="0"/>
+            <wp:wrapSquare wrapText="bothSides"/>
+            <wp:docPr id="6" name="Picture 6" descr="A close up of text on a white background&#10;&#10;Description automatically generated"/>
+            <wp:cNvGraphicFramePr>
+              <a:graphicFrameLocks xmlns:a="http://schemas.openxmlformats.org/drawingml/2006/main" noChangeAspect="1"/>
+            </wp:cNvGraphicFramePr>
+            <a:graphic xmlns:a="http://schemas.openxmlformats.org/drawingml/2006/main">
+              <a:graphicData uri="http://schemas.openxmlformats.org/drawingml/2006/picture">
+                <pic:pic xmlns:pic="http://schemas.openxmlformats.org/drawingml/2006/picture">
+                  <pic:nvPicPr>
+                    <pic:cNvPr id="6" name="IMG_20200303_235036.jpg"/>
+                    <pic:cNvPicPr/>
+                  </pic:nvPicPr>
+                  <pic:blipFill rotWithShape="1">
+                    <a:blip r:embed="rId12" cstate="print">
+                      <a:extLst>
+                        <a:ext uri="{28A0092B-C50C-407E-A947-70E740481C1C}">
+                          <a14:useLocalDpi xmlns:a14="http://schemas.microsoft.com/office/drawing/2010/main" val="0"/>
+                        </a:ext>
+                      </a:extLst>
+                    </a:blip>
+                    <a:srcRect l="33228" t="30388" r="37055" b="21109"/>
+                    <a:stretch/>
+                  </pic:blipFill>
+                  <pic:spPr bwMode="auto">
+                    <a:xfrm rot="5400000">
+                      <a:off x="0" y="0"/>
+                      <a:ext cx="1189990" cy="1457325"/>
+                    </a:xfrm>
+                    <a:prstGeom prst="rect">
+                      <a:avLst/>
+                    </a:prstGeom>
+                    <a:ln>
+                      <a:noFill/>
+                    </a:ln>
+                    <a:extLst>
+                      <a:ext uri="{53640926-AAD7-44D8-BBD7-CCE9431645EC}">
+                        <a14:shadowObscured xmlns:a14="http://schemas.microsoft.com/office/drawing/2010/main"/>
+                      </a:ext>
+                    </a:extLst>
+                  </pic:spPr>
+                </pic:pic>
+              </a:graphicData>
+            </a:graphic>
+          </wp:anchor>
+        </w:drawing>
+      </w:r>
+      <w:r>
+        <w:rPr>
           <w:rFonts w:eastAsiaTheme="minorEastAsia"/>
           <w:b/>
           <w:bCs/>
@@ -4565,7 +4561,19 @@
             <w:szCs w:val="19"/>
             <w:lang w:val="en-US"/>
           </w:rPr>
-          <m:t>- 2m</m:t>
+          <m:t>- 2</m:t>
+        </m:r>
+        <m:r>
+          <m:rPr>
+            <m:sty m:val="bi"/>
+          </m:rPr>
+          <w:rPr>
+            <w:rFonts w:ascii="Cambria Math" w:eastAsiaTheme="minorEastAsia" w:hAnsi="Cambria Math"/>
+            <w:sz w:val="19"/>
+            <w:szCs w:val="19"/>
+            <w:lang w:val="en-US"/>
+          </w:rPr>
+          <m:t>m</m:t>
         </m:r>
         <m:sSup>
           <m:sSupPr>

</xml_diff>

<commit_message>
minor changes from old past paper
</commit_message>
<xml_diff>
--- a/Deflection_and_Particle_Accelerators.docx
+++ b/Deflection_and_Particle_Accelerators.docx
@@ -13,6 +13,121 @@
           <w:lang w:val="en-US"/>
         </w:rPr>
       </w:pPr>
+      <w:r>
+        <w:rPr>
+          <w:b/>
+          <w:bCs/>
+          <w:noProof/>
+          <w:sz w:val="19"/>
+          <w:szCs w:val="19"/>
+          <w:lang w:val="en-US"/>
+        </w:rPr>
+        <mc:AlternateContent>
+          <mc:Choice Requires="wps">
+            <w:drawing>
+              <wp:anchor distT="45720" distB="45720" distL="114300" distR="114300" simplePos="0" relativeHeight="251668480" behindDoc="0" locked="0" layoutInCell="1" allowOverlap="1" wp14:anchorId="2496C65A" wp14:editId="4E35369C">
+                <wp:simplePos x="0" y="0"/>
+                <wp:positionH relativeFrom="column">
+                  <wp:posOffset>-809625</wp:posOffset>
+                </wp:positionH>
+                <wp:positionV relativeFrom="topMargin">
+                  <wp:align>bottom</wp:align>
+                </wp:positionV>
+                <wp:extent cx="5543550" cy="409575"/>
+                <wp:effectExtent l="0" t="0" r="0" b="0"/>
+                <wp:wrapNone/>
+                <wp:docPr id="8" name="Text Box 2"/>
+                <wp:cNvGraphicFramePr>
+                  <a:graphicFrameLocks xmlns:a="http://schemas.openxmlformats.org/drawingml/2006/main"/>
+                </wp:cNvGraphicFramePr>
+                <a:graphic xmlns:a="http://schemas.openxmlformats.org/drawingml/2006/main">
+                  <a:graphicData uri="http://schemas.microsoft.com/office/word/2010/wordprocessingShape">
+                    <wps:wsp>
+                      <wps:cNvSpPr txBox="1">
+                        <a:spLocks noChangeArrowheads="1"/>
+                      </wps:cNvSpPr>
+                      <wps:spPr bwMode="auto">
+                        <a:xfrm>
+                          <a:off x="0" y="0"/>
+                          <a:ext cx="5543550" cy="409575"/>
+                        </a:xfrm>
+                        <a:prstGeom prst="rect">
+                          <a:avLst/>
+                        </a:prstGeom>
+                        <a:noFill/>
+                        <a:ln w="9525">
+                          <a:noFill/>
+                          <a:miter lim="800000"/>
+                          <a:headEnd/>
+                          <a:tailEnd/>
+                        </a:ln>
+                      </wps:spPr>
+                      <wps:txbx>
+                        <w:txbxContent>
+                          <w:p>
+                            <w:pPr>
+                              <w:rPr>
+                                <w:sz w:val="20"/>
+                                <w:szCs w:val="20"/>
+                              </w:rPr>
+                            </w:pPr>
+                            <w:r>
+                              <w:rPr>
+                                <w:sz w:val="20"/>
+                                <w:szCs w:val="20"/>
+                              </w:rPr>
+                              <w:t>Be careful which mass to use in deflection questions as it varies based on whether it says electron or proton beam</w:t>
+                            </w:r>
+                          </w:p>
+                        </w:txbxContent>
+                      </wps:txbx>
+                      <wps:bodyPr rot="0" vert="horz" wrap="square" lIns="91440" tIns="45720" rIns="91440" bIns="45720" anchor="t" anchorCtr="0">
+                        <a:noAutofit/>
+                      </wps:bodyPr>
+                    </wps:wsp>
+                  </a:graphicData>
+                </a:graphic>
+                <wp14:sizeRelH relativeFrom="margin">
+                  <wp14:pctWidth>0</wp14:pctWidth>
+                </wp14:sizeRelH>
+                <wp14:sizeRelV relativeFrom="margin">
+                  <wp14:pctHeight>0</wp14:pctHeight>
+                </wp14:sizeRelV>
+              </wp:anchor>
+            </w:drawing>
+          </mc:Choice>
+          <mc:Fallback>
+            <w:pict>
+              <v:shapetype w14:anchorId="2496C65A" id="_x0000_t202" coordsize="21600,21600" o:spt="202" path="m,l,21600r21600,l21600,xe">
+                <v:stroke joinstyle="miter"/>
+                <v:path gradientshapeok="t" o:connecttype="rect"/>
+              </v:shapetype>
+              <v:shape id="Text Box 2" o:spid="_x0000_s1026" type="#_x0000_t202" style="position:absolute;left:0;text-align:left;margin-left:-63.75pt;margin-top:0;width:436.5pt;height:32.25pt;z-index:251668480;visibility:visible;mso-wrap-style:square;mso-width-percent:0;mso-height-percent:0;mso-wrap-distance-left:9pt;mso-wrap-distance-top:3.6pt;mso-wrap-distance-right:9pt;mso-wrap-distance-bottom:3.6pt;mso-position-horizontal:absolute;mso-position-horizontal-relative:text;mso-position-vertical:bottom;mso-position-vertical-relative:top-margin-area;mso-width-percent:0;mso-height-percent:0;mso-width-relative:margin;mso-height-relative:margin;v-text-anchor:top" o:gfxdata="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" filled="f" stroked="f">
+                <v:textbox>
+                  <w:txbxContent>
+                    <w:p>
+                      <w:pPr>
+                        <w:rPr>
+                          <w:sz w:val="20"/>
+                          <w:szCs w:val="20"/>
+                        </w:rPr>
+                      </w:pPr>
+                      <w:r>
+                        <w:rPr>
+                          <w:sz w:val="20"/>
+                          <w:szCs w:val="20"/>
+                        </w:rPr>
+                        <w:t>Be careful which mass to use in deflection questions as it varies based on whether it says electron or proton beam</w:t>
+                      </w:r>
+                    </w:p>
+                  </w:txbxContent>
+                </v:textbox>
+                <w10:wrap anchory="margin"/>
+              </v:shape>
+            </w:pict>
+          </mc:Fallback>
+        </mc:AlternateContent>
+      </w:r>
       <w:r>
         <w:rPr>
           <w:noProof/>
@@ -380,11 +495,7 @@
           </mc:Choice>
           <mc:Fallback>
             <w:pict>
-              <v:shapetype w14:anchorId="5000B89D" id="_x0000_t202" coordsize="21600,21600" o:spt="202" path="m,l,21600r21600,l21600,xe">
-                <v:stroke joinstyle="miter"/>
-                <v:path gradientshapeok="t" o:connecttype="rect"/>
-              </v:shapetype>
-              <v:shape id="Text Box 2" o:spid="_x0000_s1026" type="#_x0000_t202" style="position:absolute;left:0;text-align:left;margin-left:-42pt;margin-top:3pt;width:90.75pt;height:41.25pt;z-index:251663360;visibility:visible;mso-wrap-style:square;mso-width-percent:0;mso-height-percent:0;mso-wrap-distance-left:9pt;mso-wrap-distance-top:3.6pt;mso-wrap-distance-right:9pt;mso-wrap-distance-bottom:3.6pt;mso-position-horizontal:absolute;mso-position-horizontal-relative:text;mso-position-vertical:absolute;mso-position-vertical-relative:page;mso-width-percent:0;mso-height-percent:0;mso-width-relative:margin;mso-height-relative:margin;v-text-anchor:top" o:gfxdata="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" filled="f" stroked="f">
+              <v:shape w14:anchorId="5000B89D" id="_x0000_s1027" type="#_x0000_t202" style="position:absolute;left:0;text-align:left;margin-left:-42pt;margin-top:3pt;width:90.75pt;height:41.25pt;z-index:251663360;visibility:visible;mso-wrap-style:square;mso-width-percent:0;mso-height-percent:0;mso-wrap-distance-left:9pt;mso-wrap-distance-top:3.6pt;mso-wrap-distance-right:9pt;mso-wrap-distance-bottom:3.6pt;mso-position-horizontal:absolute;mso-position-horizontal-relative:text;mso-position-vertical:absolute;mso-position-vertical-relative:page;mso-width-percent:0;mso-height-percent:0;mso-width-relative:margin;mso-height-relative:margin;v-text-anchor:top" o:gfxdata="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" filled="f" stroked="f">
                 <v:textbox>
                   <w:txbxContent>
                     <w:p>
@@ -523,7 +634,17 @@
           <w:szCs w:val="19"/>
           <w:lang w:val="en-US"/>
         </w:rPr>
-        <w:t xml:space="preserve"> energy escape from the surface of heated wire filament (thermionic emission). They emerge into an electric field created by P.D between cathode &amp; anode. They are accelerated – losing potential and gaining kinetic energy. Beam emerges through opening in anode. Fluorescent screen emits green light when struck by electrons. Positive Maltese cross electrode deflects electrons away from screen so shadow can be observed.</w:t>
+        <w:t xml:space="preserve"> en</w:t>
+      </w:r>
+      <w:bookmarkStart w:id="0" w:name="_GoBack"/>
+      <w:bookmarkEnd w:id="0"/>
+      <w:r>
+        <w:rPr>
+          <w:sz w:val="19"/>
+          <w:szCs w:val="19"/>
+          <w:lang w:val="en-US"/>
+        </w:rPr>
+        <w:t>ergy escape from the surface of heated wire filament (thermionic emission). They emerge into an electric field created by P.D between cathode &amp; anode. They are accelerated – losing potential and gaining kinetic energy. Beam emerges through opening in anode. Fluorescent screen emits green light when struck by electrons. Positive Maltese cross electrode deflects electrons away from screen so shadow can be observed.</w:t>
       </w:r>
     </w:p>
     <w:p>
@@ -1655,7 +1776,25 @@
           <w:szCs w:val="19"/>
           <w:lang w:val="en-US"/>
         </w:rPr>
-        <w:t>Note there is still an initial Ek due to the horizontal velocity</w:t>
+        <w:t xml:space="preserve">Note there is still an initial </w:t>
+      </w:r>
+      <w:proofErr w:type="spellStart"/>
+      <w:r>
+        <w:rPr>
+          <w:sz w:val="19"/>
+          <w:szCs w:val="19"/>
+          <w:lang w:val="en-US"/>
+        </w:rPr>
+        <w:t>Ek</w:t>
+      </w:r>
+      <w:proofErr w:type="spellEnd"/>
+      <w:r>
+        <w:rPr>
+          <w:sz w:val="19"/>
+          <w:szCs w:val="19"/>
+          <w:lang w:val="en-US"/>
+        </w:rPr>
+        <w:t xml:space="preserve"> due to the horizontal velocity</w:t>
       </w:r>
     </w:p>
     <w:p>
@@ -1674,8 +1813,18 @@
           <w:szCs w:val="19"/>
           <w:lang w:val="en-US"/>
         </w:rPr>
-        <w:t>F = qE</w:t>
-      </w:r>
+        <w:t xml:space="preserve">F = </w:t>
+      </w:r>
+      <w:proofErr w:type="spellStart"/>
+      <w:r>
+        <w:rPr>
+          <w:sz w:val="19"/>
+          <w:szCs w:val="19"/>
+          <w:lang w:val="en-US"/>
+        </w:rPr>
+        <w:t>qE</w:t>
+      </w:r>
+      <w:proofErr w:type="spellEnd"/>
       <w:r>
         <w:rPr>
           <w:sz w:val="19"/>
@@ -1742,7 +1891,25 @@
           <w:szCs w:val="19"/>
           <w:lang w:val="en-US"/>
         </w:rPr>
-        <w:t>F = qvB Sin(</w:t>
+        <w:t xml:space="preserve">F = </w:t>
+      </w:r>
+      <w:proofErr w:type="spellStart"/>
+      <w:r>
+        <w:rPr>
+          <w:sz w:val="19"/>
+          <w:szCs w:val="19"/>
+          <w:lang w:val="en-US"/>
+        </w:rPr>
+        <w:t>qvB</w:t>
+      </w:r>
+      <w:proofErr w:type="spellEnd"/>
+      <w:r>
+        <w:rPr>
+          <w:sz w:val="19"/>
+          <w:szCs w:val="19"/>
+          <w:lang w:val="en-US"/>
+        </w:rPr>
+        <w:t xml:space="preserve"> Sin(</w:t>
       </w:r>
       <w:r>
         <w:rPr>
@@ -2461,7 +2628,23 @@
           <w:szCs w:val="19"/>
           <w:lang w:val="en-US"/>
         </w:rPr>
-        <w:t>vacuum (to avoid unintended collisions</w:t>
+        <w:t xml:space="preserve">vacuum (to </w:t>
+      </w:r>
+      <w:r>
+        <w:rPr>
+          <w:sz w:val="19"/>
+          <w:szCs w:val="19"/>
+          <w:lang w:val="en-US"/>
+        </w:rPr>
+        <w:t>prevent energy loss by</w:t>
+      </w:r>
+      <w:r>
+        <w:rPr>
+          <w:sz w:val="19"/>
+          <w:szCs w:val="19"/>
+          <w:lang w:val="en-US"/>
+        </w:rPr>
+        <w:t xml:space="preserve"> unintended collisions</w:t>
       </w:r>
       <w:r>
         <w:rPr>
@@ -2501,8 +2684,18 @@
           <w:szCs w:val="19"/>
           <w:lang w:val="en-US"/>
         </w:rPr>
-        <w:t xml:space="preserve"> Max energy of around 6.5 Tev</w:t>
-      </w:r>
+        <w:t xml:space="preserve"> Max energy of around 6.5 </w:t>
+      </w:r>
+      <w:proofErr w:type="spellStart"/>
+      <w:r>
+        <w:rPr>
+          <w:sz w:val="19"/>
+          <w:szCs w:val="19"/>
+          <w:lang w:val="en-US"/>
+        </w:rPr>
+        <w:t>Tev</w:t>
+      </w:r>
+      <w:proofErr w:type="spellEnd"/>
     </w:p>
     <w:p>
       <w:pPr>
@@ -2686,6 +2879,14 @@
         </w:rPr>
         <w:t>ing until needed.</w:t>
       </w:r>
+      <w:r>
+        <w:rPr>
+          <w:sz w:val="19"/>
+          <w:szCs w:val="19"/>
+          <w:lang w:val="en-US"/>
+        </w:rPr>
+        <w:t xml:space="preserve"> Electrodes connected to high frequency alternating voltage give particles energy.</w:t>
+      </w:r>
     </w:p>
     <w:p>
       <w:pPr>
@@ -2719,7 +2920,25 @@
           <w:szCs w:val="19"/>
           <w:lang w:val="en-US"/>
         </w:rPr>
-        <w:t xml:space="preserve">frequency of a.c supply and thus </w:t>
+        <w:t xml:space="preserve">frequency of </w:t>
+      </w:r>
+      <w:proofErr w:type="spellStart"/>
+      <w:r>
+        <w:rPr>
+          <w:sz w:val="19"/>
+          <w:szCs w:val="19"/>
+          <w:lang w:val="en-US"/>
+        </w:rPr>
+        <w:t>a.c</w:t>
+      </w:r>
+      <w:proofErr w:type="spellEnd"/>
+      <w:r>
+        <w:rPr>
+          <w:sz w:val="19"/>
+          <w:szCs w:val="19"/>
+          <w:lang w:val="en-US"/>
+        </w:rPr>
+        <w:t xml:space="preserve"> supply and thus </w:t>
       </w:r>
       <w:r>
         <w:rPr>
@@ -3088,7 +3307,27 @@
           <w:szCs w:val="19"/>
           <w:lang w:val="en-US"/>
         </w:rPr>
-        <w:t>They can continue to gain Ek but not v as their m increases, where</w:t>
+        <w:t xml:space="preserve">They can continue to gain </w:t>
+      </w:r>
+      <w:proofErr w:type="spellStart"/>
+      <w:r>
+        <w:rPr>
+          <w:color w:val="000000" w:themeColor="text1"/>
+          <w:sz w:val="19"/>
+          <w:szCs w:val="19"/>
+          <w:lang w:val="en-US"/>
+        </w:rPr>
+        <w:t>Ek</w:t>
+      </w:r>
+      <w:proofErr w:type="spellEnd"/>
+      <w:r>
+        <w:rPr>
+          <w:color w:val="000000" w:themeColor="text1"/>
+          <w:sz w:val="19"/>
+          <w:szCs w:val="19"/>
+          <w:lang w:val="en-US"/>
+        </w:rPr>
+        <w:t xml:space="preserve"> but not v as their m increases, where</w:t>
       </w:r>
       <w:r>
         <w:rPr>
@@ -3626,6 +3865,62 @@
         <w:spacing w:after="100" w:line="216" w:lineRule="auto"/>
         <w:ind w:left="-1134" w:right="-1134"/>
         <w:rPr>
+          <w:sz w:val="19"/>
+          <w:szCs w:val="19"/>
+          <w:lang w:val="en-US"/>
+        </w:rPr>
+      </w:pPr>
+      <w:r>
+        <w:rPr>
+          <w:sz w:val="19"/>
+          <w:szCs w:val="19"/>
+          <w:lang w:val="en-US"/>
+        </w:rPr>
+        <w:t>Annihilation of x kg of antimatter releases E = 2x</w:t>
+      </w:r>
+      <m:oMath>
+        <m:sSup>
+          <m:sSupPr>
+            <m:ctrlPr>
+              <w:rPr>
+                <w:rFonts w:ascii="Cambria Math" w:eastAsiaTheme="minorEastAsia" w:hAnsi="Cambria Math"/>
+                <w:i/>
+                <w:sz w:val="19"/>
+                <w:szCs w:val="19"/>
+                <w:lang w:val="en-US"/>
+              </w:rPr>
+            </m:ctrlPr>
+          </m:sSupPr>
+          <m:e>
+            <m:r>
+              <w:rPr>
+                <w:rFonts w:ascii="Cambria Math" w:eastAsiaTheme="minorEastAsia" w:hAnsi="Cambria Math"/>
+                <w:sz w:val="19"/>
+                <w:szCs w:val="19"/>
+                <w:lang w:val="en-US"/>
+              </w:rPr>
+              <m:t>c</m:t>
+            </m:r>
+          </m:e>
+          <m:sup>
+            <m:r>
+              <w:rPr>
+                <w:rFonts w:ascii="Cambria Math" w:eastAsiaTheme="minorEastAsia" w:hAnsi="Cambria Math"/>
+                <w:sz w:val="19"/>
+                <w:szCs w:val="19"/>
+                <w:lang w:val="en-US"/>
+              </w:rPr>
+              <m:t>2</m:t>
+            </m:r>
+          </m:sup>
+        </m:sSup>
+      </m:oMath>
+    </w:p>
+    <w:p>
+      <w:pPr>
+        <w:spacing w:after="100" w:line="216" w:lineRule="auto"/>
+        <w:ind w:left="-1134" w:right="-1134"/>
+        <w:rPr>
           <w:rFonts w:eastAsiaTheme="minorEastAsia"/>
           <w:sz w:val="19"/>
           <w:szCs w:val="19"/>
@@ -3858,6 +4153,73 @@
       </w:pPr>
       <w:r>
         <w:rPr>
+          <w:b/>
+          <w:bCs/>
+          <w:noProof/>
+          <w:color w:val="FF0000"/>
+          <w:sz w:val="19"/>
+          <w:szCs w:val="19"/>
+          <w:lang w:val="en-US"/>
+        </w:rPr>
+        <w:drawing>
+          <wp:anchor distT="0" distB="0" distL="114300" distR="114300" simplePos="0" relativeHeight="251665408" behindDoc="0" locked="0" layoutInCell="1" allowOverlap="1" wp14:anchorId="38C9E152" wp14:editId="143DBA56">
+            <wp:simplePos x="0" y="0"/>
+            <wp:positionH relativeFrom="page">
+              <wp:posOffset>5825490</wp:posOffset>
+            </wp:positionH>
+            <wp:positionV relativeFrom="margin">
+              <wp:posOffset>3026410</wp:posOffset>
+            </wp:positionV>
+            <wp:extent cx="1189990" cy="1457325"/>
+            <wp:effectExtent l="0" t="318" r="0" b="0"/>
+            <wp:wrapSquare wrapText="bothSides"/>
+            <wp:docPr id="6" name="Picture 6" descr="A close up of text on a white background&#10;&#10;Description automatically generated"/>
+            <wp:cNvGraphicFramePr>
+              <a:graphicFrameLocks xmlns:a="http://schemas.openxmlformats.org/drawingml/2006/main" noChangeAspect="1"/>
+            </wp:cNvGraphicFramePr>
+            <a:graphic xmlns:a="http://schemas.openxmlformats.org/drawingml/2006/main">
+              <a:graphicData uri="http://schemas.openxmlformats.org/drawingml/2006/picture">
+                <pic:pic xmlns:pic="http://schemas.openxmlformats.org/drawingml/2006/picture">
+                  <pic:nvPicPr>
+                    <pic:cNvPr id="6" name="IMG_20200303_235036.jpg"/>
+                    <pic:cNvPicPr/>
+                  </pic:nvPicPr>
+                  <pic:blipFill rotWithShape="1">
+                    <a:blip r:embed="rId12" cstate="print">
+                      <a:extLst>
+                        <a:ext uri="{28A0092B-C50C-407E-A947-70E740481C1C}">
+                          <a14:useLocalDpi xmlns:a14="http://schemas.microsoft.com/office/drawing/2010/main" val="0"/>
+                        </a:ext>
+                      </a:extLst>
+                    </a:blip>
+                    <a:srcRect l="33228" t="30388" r="37055" b="21109"/>
+                    <a:stretch/>
+                  </pic:blipFill>
+                  <pic:spPr bwMode="auto">
+                    <a:xfrm rot="5400000">
+                      <a:off x="0" y="0"/>
+                      <a:ext cx="1189990" cy="1457325"/>
+                    </a:xfrm>
+                    <a:prstGeom prst="rect">
+                      <a:avLst/>
+                    </a:prstGeom>
+                    <a:ln>
+                      <a:noFill/>
+                    </a:ln>
+                    <a:extLst>
+                      <a:ext uri="{53640926-AAD7-44D8-BBD7-CCE9431645EC}">
+                        <a14:shadowObscured xmlns:a14="http://schemas.microsoft.com/office/drawing/2010/main"/>
+                      </a:ext>
+                    </a:extLst>
+                  </pic:spPr>
+                </pic:pic>
+              </a:graphicData>
+            </a:graphic>
+          </wp:anchor>
+        </w:drawing>
+      </w:r>
+      <w:r>
+        <w:rPr>
           <w:rFonts w:eastAsiaTheme="minorEastAsia"/>
           <w:sz w:val="19"/>
           <w:szCs w:val="19"/>
@@ -3984,16 +4346,7 @@
                 <w:szCs w:val="19"/>
                 <w:lang w:val="en-US"/>
               </w:rPr>
-              <m:t>2m</m:t>
-            </m:r>
-            <m:r>
-              <w:rPr>
-                <w:rFonts w:ascii="Cambria Math" w:eastAsiaTheme="minorEastAsia" w:hAnsi="Cambria Math"/>
-                <w:sz w:val="19"/>
-                <w:szCs w:val="19"/>
-                <w:lang w:val="en-US"/>
-              </w:rPr>
-              <m:t>c</m:t>
+              <m:t>2mc</m:t>
             </m:r>
           </m:e>
           <m:sup>
@@ -4009,8 +4362,6 @@
           </m:sup>
         </m:sSup>
       </m:oMath>
-      <w:bookmarkStart w:id="0" w:name="_GoBack"/>
-      <w:bookmarkEnd w:id="0"/>
     </w:p>
     <w:p>
       <w:pPr>
@@ -4164,73 +4515,6 @@
           <w:lang w:val="en-US"/>
         </w:rPr>
       </w:pPr>
-      <w:r>
-        <w:rPr>
-          <w:b/>
-          <w:bCs/>
-          <w:noProof/>
-          <w:color w:val="FF0000"/>
-          <w:sz w:val="19"/>
-          <w:szCs w:val="19"/>
-          <w:lang w:val="en-US"/>
-        </w:rPr>
-        <w:drawing>
-          <wp:anchor distT="0" distB="0" distL="114300" distR="114300" simplePos="0" relativeHeight="251665408" behindDoc="0" locked="0" layoutInCell="1" allowOverlap="1" wp14:anchorId="38C9E152" wp14:editId="5702CA11">
-            <wp:simplePos x="0" y="0"/>
-            <wp:positionH relativeFrom="page">
-              <wp:posOffset>5768975</wp:posOffset>
-            </wp:positionH>
-            <wp:positionV relativeFrom="margin">
-              <wp:align>center</wp:align>
-            </wp:positionV>
-            <wp:extent cx="1189990" cy="1457325"/>
-            <wp:effectExtent l="0" t="318" r="0" b="0"/>
-            <wp:wrapSquare wrapText="bothSides"/>
-            <wp:docPr id="6" name="Picture 6" descr="A close up of text on a white background&#10;&#10;Description automatically generated"/>
-            <wp:cNvGraphicFramePr>
-              <a:graphicFrameLocks xmlns:a="http://schemas.openxmlformats.org/drawingml/2006/main" noChangeAspect="1"/>
-            </wp:cNvGraphicFramePr>
-            <a:graphic xmlns:a="http://schemas.openxmlformats.org/drawingml/2006/main">
-              <a:graphicData uri="http://schemas.openxmlformats.org/drawingml/2006/picture">
-                <pic:pic xmlns:pic="http://schemas.openxmlformats.org/drawingml/2006/picture">
-                  <pic:nvPicPr>
-                    <pic:cNvPr id="6" name="IMG_20200303_235036.jpg"/>
-                    <pic:cNvPicPr/>
-                  </pic:nvPicPr>
-                  <pic:blipFill rotWithShape="1">
-                    <a:blip r:embed="rId12" cstate="print">
-                      <a:extLst>
-                        <a:ext uri="{28A0092B-C50C-407E-A947-70E740481C1C}">
-                          <a14:useLocalDpi xmlns:a14="http://schemas.microsoft.com/office/drawing/2010/main" val="0"/>
-                        </a:ext>
-                      </a:extLst>
-                    </a:blip>
-                    <a:srcRect l="33228" t="30388" r="37055" b="21109"/>
-                    <a:stretch/>
-                  </pic:blipFill>
-                  <pic:spPr bwMode="auto">
-                    <a:xfrm rot="5400000">
-                      <a:off x="0" y="0"/>
-                      <a:ext cx="1189990" cy="1457325"/>
-                    </a:xfrm>
-                    <a:prstGeom prst="rect">
-                      <a:avLst/>
-                    </a:prstGeom>
-                    <a:ln>
-                      <a:noFill/>
-                    </a:ln>
-                    <a:extLst>
-                      <a:ext uri="{53640926-AAD7-44D8-BBD7-CCE9431645EC}">
-                        <a14:shadowObscured xmlns:a14="http://schemas.microsoft.com/office/drawing/2010/main"/>
-                      </a:ext>
-                    </a:extLst>
-                  </pic:spPr>
-                </pic:pic>
-              </a:graphicData>
-            </a:graphic>
-          </wp:anchor>
-        </w:drawing>
-      </w:r>
       <w:r>
         <w:rPr>
           <w:rFonts w:eastAsiaTheme="minorEastAsia"/>

</xml_diff>